<commit_message>
update v.1 update user interface document update sprint backlog 1 & 2
</commit_message>
<xml_diff>
--- a/document/2.User Story/UserStory-V1.1.docx
+++ b/document/2.User Story/UserStory-V1.1.docx
@@ -94,7 +94,7 @@
           </mc:Choice>
           <mc:Fallback>
             <w:pict>
-              <v:rect w14:anchorId="69806038" id="Rectangle 1" o:spid="_x0000_s1026" style="position:absolute;margin-left:0;margin-top:-22.8pt;width:466.8pt;height:701.15pt;z-index:251658240;visibility:visible;mso-wrap-style:square;mso-width-percent:0;mso-height-percent:0;mso-wrap-distance-left:9pt;mso-wrap-distance-top:0;mso-wrap-distance-right:9pt;mso-wrap-distance-bottom:0;mso-position-horizontal:absolute;mso-position-horizontal-relative:text;mso-position-vertical:absolute;mso-position-vertical-relative:text;mso-width-percent:0;mso-height-percent:0;mso-width-relative:margin;mso-height-relative:margin;v-text-anchor:middle" o:gfxdata="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" filled="f" strokecolor="black [3213]"/>
+              <v:rect w14:anchorId="54A90924" id="Rectangle 1" o:spid="_x0000_s1026" style="position:absolute;margin-left:0;margin-top:-22.8pt;width:466.8pt;height:701.15pt;z-index:251658240;visibility:visible;mso-wrap-style:square;mso-width-percent:0;mso-height-percent:0;mso-wrap-distance-left:9pt;mso-wrap-distance-top:0;mso-wrap-distance-right:9pt;mso-wrap-distance-bottom:0;mso-position-horizontal:absolute;mso-position-horizontal-relative:text;mso-position-vertical:absolute;mso-position-vertical-relative:text;mso-width-percent:0;mso-height-percent:0;mso-width-relative:margin;mso-height-relative:margin;v-text-anchor:middle" o:gfxdata="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" filled="f" strokecolor="black [3213]"/>
             </w:pict>
           </mc:Fallback>
         </mc:AlternateContent>
@@ -1016,6 +1016,17 @@
         </w:rPr>
         <w:t>Dr.Ha Thi Nhu Han</w:t>
       </w:r>
+      <w:r>
+        <w:rPr>
+          <w:rFonts w:ascii="Times New Roman" w:eastAsia="Times New Roman" w:hAnsi="Times New Roman" w:cs="Times New Roman"/>
+          <w:b/>
+          <w:bCs/>
+          <w:lang w:eastAsia="en-US"/>
+        </w:rPr>
+        <w:t>g</w:t>
+      </w:r>
+      <w:bookmarkStart w:id="0" w:name="_GoBack"/>
+      <w:bookmarkEnd w:id="0"/>
     </w:p>
     <w:p>
       <w:pPr>
@@ -5005,8 +5016,6 @@
           </w:rPr>
           <w:tab/>
         </w:r>
-        <w:bookmarkStart w:id="0" w:name="_GoBack"/>
-        <w:bookmarkEnd w:id="0"/>
         <w:r>
           <w:rPr>
             <w:webHidden/>
@@ -34256,7 +34265,7 @@
                               <w:sz w:val="26"/>
                               <w:szCs w:val="26"/>
                             </w:rPr>
-                            <w:t>5</w:t>
+                            <w:t>1</w:t>
                           </w:r>
                           <w:r>
                             <w:rPr>
@@ -34336,7 +34345,7 @@
                         <w:sz w:val="26"/>
                         <w:szCs w:val="26"/>
                       </w:rPr>
-                      <w:t>5</w:t>
+                      <w:t>1</w:t>
                     </w:r>
                     <w:r>
                       <w:rPr>
@@ -39069,7 +39078,7 @@
 </file>
 
 <file path=customXml/itemProps1.xml><?xml version="1.0" encoding="utf-8"?>
-<ds:datastoreItem xmlns:ds="http://schemas.openxmlformats.org/officeDocument/2006/customXml" ds:itemID="{E17DFD46-C9CF-4DEB-8D7B-383CDF605271}">
+<ds:datastoreItem xmlns:ds="http://schemas.openxmlformats.org/officeDocument/2006/customXml" ds:itemID="{C5B997F6-9B24-4CE8-A1FA-EFDBA3515C5D}">
   <ds:schemaRefs>
     <ds:schemaRef ds:uri="http://schemas.openxmlformats.org/officeDocument/2006/bibliography"/>
   </ds:schemaRefs>

</xml_diff>